<commit_message>
fixed info about relocation and remote job
</commit_message>
<xml_diff>
--- a/files/carriculum_vitae.docx
+++ b/files/carriculum_vitae.docx
@@ -206,18 +206,18 @@
                 <w:u w:val="none"/>
                 <w:lang w:val="en-US" w:eastAsia="zh-CN" w:bidi="ar-SA"/>
               </w:rPr>
-              <w:t xml:space="preserve"> </w:t>
-            </w:r>
-            <w:r>
-              <w:rPr>
-                <w:rStyle w:val="InternetLink"/>
-                <w:rFonts w:eastAsia="SourceCodePro-ExtraBold" w:cs="Times New Roman" w:ascii="Times New Roman" w:hAnsi="Times New Roman"/>
-                <w:b w:val="false"/>
-                <w:i w:val="false"/>
-                <w:iCs w:val="false"/>
-                <w:caps w:val="false"/>
-                <w:smallCaps w:val="false"/>
-                <w:color w:val="FF0000"/>
+              <w:t xml:space="preserve">  </w:t>
+            </w:r>
+            <w:r>
+              <w:rPr>
+                <w:rStyle w:val="InternetLink"/>
+                <w:rFonts w:eastAsia="SourceCodePro-ExtraBold" w:cs="Times New Roman" w:ascii="TimesNewRoman" w:hAnsi="TimesNewRoman"/>
+                <w:b w:val="false"/>
+                <w:i w:val="false"/>
+                <w:iCs w:val="false"/>
+                <w:caps w:val="false"/>
+                <w:smallCaps w:val="false"/>
+                <w:color w:val="222222"/>
                 <w:spacing w:val="0"/>
                 <w:kern w:val="0"/>
                 <w:sz w:val="22"/>
@@ -225,8 +225,22 @@
                 <w:u w:val="none"/>
                 <w:lang w:val="en-US" w:eastAsia="zh-CN" w:bidi="ar-SA"/>
               </w:rPr>
-              <w:t xml:space="preserve"> </w:t>
-            </w:r>
+              <w:t xml:space="preserve">I am a self-taught Ruby on Rails developer who has been developing web applications for 2 years. I started with the creating of simple layouts and simple ruby programming in the Rails framework. </w:t>
+            </w:r>
+          </w:p>
+          <w:p>
+            <w:pPr>
+              <w:pStyle w:val="Normal"/>
+              <w:widowControl w:val="false"/>
+              <w:tabs>
+                <w:tab w:val="clear" w:pos="720"/>
+                <w:tab w:val="left" w:pos="1400" w:leader="none"/>
+              </w:tabs>
+              <w:suppressAutoHyphens w:val="true"/>
+              <w:spacing w:before="0" w:after="0"/>
+              <w:jc w:val="both"/>
+              <w:rPr/>
+            </w:pPr>
             <w:r>
               <w:rPr>
                 <w:rStyle w:val="InternetLink"/>
@@ -244,7 +258,97 @@
                 <w:u w:val="none"/>
                 <w:lang w:val="en-US" w:eastAsia="zh-CN" w:bidi="ar-SA"/>
               </w:rPr>
-              <w:t>I am a self-taught Ruby on Rails developer who has been developing web applications for 2 years. I started with the creating of simple layouts and simple ruby programming in the Rails framework. Now I am looking for a development team to work with interesting applications and technical solutions.</w:t>
+              <w:t xml:space="preserve">  </w:t>
+            </w:r>
+            <w:r>
+              <w:rPr>
+                <w:rStyle w:val="InternetLink"/>
+                <w:rFonts w:eastAsia="SourceCodePro-ExtraBold" w:cs="Times New Roman" w:ascii="TimesNewRoman" w:hAnsi="TimesNewRoman"/>
+                <w:b w:val="false"/>
+                <w:i w:val="false"/>
+                <w:iCs w:val="false"/>
+                <w:caps w:val="false"/>
+                <w:smallCaps w:val="false"/>
+                <w:color w:val="222222"/>
+                <w:spacing w:val="0"/>
+                <w:kern w:val="0"/>
+                <w:sz w:val="22"/>
+                <w:szCs w:val="22"/>
+                <w:u w:val="none"/>
+                <w:lang w:val="en-US" w:eastAsia="zh-CN" w:bidi="ar-SA"/>
+              </w:rPr>
+              <w:t>Now I am looking for a development team to work with interesting applications and technical solutions.</w:t>
+            </w:r>
+          </w:p>
+          <w:p>
+            <w:pPr>
+              <w:pStyle w:val="Normal"/>
+              <w:widowControl w:val="false"/>
+              <w:tabs>
+                <w:tab w:val="clear" w:pos="720"/>
+                <w:tab w:val="left" w:pos="1400" w:leader="none"/>
+              </w:tabs>
+              <w:suppressAutoHyphens w:val="true"/>
+              <w:spacing w:before="0" w:after="0"/>
+              <w:jc w:val="both"/>
+              <w:rPr/>
+            </w:pPr>
+            <w:r>
+              <w:rPr>
+                <w:rStyle w:val="InternetLink"/>
+                <w:rFonts w:eastAsia="SourceCodePro-ExtraBold" w:cs="Times New Roman" w:ascii="TimesNewRoman" w:hAnsi="TimesNewRoman"/>
+                <w:b w:val="false"/>
+                <w:i w:val="false"/>
+                <w:iCs w:val="false"/>
+                <w:caps w:val="false"/>
+                <w:smallCaps w:val="false"/>
+                <w:color w:val="222222"/>
+                <w:spacing w:val="0"/>
+                <w:kern w:val="0"/>
+                <w:sz w:val="22"/>
+                <w:szCs w:val="22"/>
+                <w:u w:val="none"/>
+                <w:lang w:val="en-US" w:eastAsia="zh-CN" w:bidi="ar-SA"/>
+              </w:rPr>
+              <w:t xml:space="preserve"> </w:t>
+            </w:r>
+            <w:r>
+              <w:rPr>
+                <w:rStyle w:val="InternetLink"/>
+                <w:rFonts w:eastAsia="SourceCodePro-ExtraBold" w:cs="Times New Roman" w:ascii="TimesNewRoman" w:hAnsi="TimesNewRoman"/>
+                <w:b w:val="false"/>
+                <w:i w:val="false"/>
+                <w:iCs w:val="false"/>
+                <w:caps w:val="false"/>
+                <w:smallCaps w:val="false"/>
+                <w:color w:val="222222"/>
+                <w:spacing w:val="0"/>
+                <w:kern w:val="0"/>
+                <w:sz w:val="22"/>
+                <w:szCs w:val="22"/>
+                <w:u w:val="single"/>
+                <w:lang w:val="en-US" w:eastAsia="zh-CN" w:bidi="ar-SA"/>
+              </w:rPr>
+              <w:t xml:space="preserve"> ✓</w:t>
+            </w:r>
+            <w:r>
+              <w:rPr>
+                <w:rStyle w:val="InternetLink"/>
+                <w:rFonts w:eastAsia="SourceCodePro-ExtraBold" w:cs="Times New Roman" w:ascii="TimesNewRoman" w:hAnsi="TimesNewRoman"/>
+                <w:b w:val="false"/>
+                <w:i w:val="false"/>
+                <w:iCs w:val="false"/>
+                <w:caps w:val="false"/>
+                <w:smallCaps w:val="false"/>
+                <w:color w:val="222222"/>
+                <w:spacing w:val="0"/>
+                <w:kern w:val="0"/>
+                <w:sz w:val="22"/>
+                <w:szCs w:val="22"/>
+                <w:u w:val="single"/>
+                <w:lang w:val="en-US" w:eastAsia="zh-CN" w:bidi="ar-SA"/>
+              </w:rPr>
+              <w:t>I'm open for relocation or remote job.</w:t>
             </w:r>
           </w:p>
           <w:p>

</xml_diff>